<commit_message>
Atualização do texto no documento
</commit_message>
<xml_diff>
--- a/Documentação/Levantamento de Requisitos.docx
+++ b/Documentação/Levantamento de Requisitos.docx
@@ -21,8 +21,15 @@
         </w:rPr>
         <w:t>Requisitos Funcionais</w:t>
       </w:r>
-      <w:bookmarkStart w:id="0" w:name="_GoBack"/>
-      <w:bookmarkEnd w:id="0"/>
+      <w:r>
+        <w:rPr>
+          <w:i/>
+          <w:iCs/>
+          <w:sz w:val="28"/>
+          <w:szCs w:val="28"/>
+        </w:rPr>
+        <w:t>:</w:t>
+      </w:r>
     </w:p>
     <w:p>
       <w:pPr>
@@ -98,14 +105,7 @@
                 <w:sz w:val="28"/>
                 <w:szCs w:val="28"/>
               </w:rPr>
-              <w:t xml:space="preserve"> consulta de serviços cadastrados</w:t>
-            </w:r>
-            <w:r>
-              <w:rPr>
-                <w:sz w:val="28"/>
-                <w:szCs w:val="28"/>
-              </w:rPr>
-              <w:t xml:space="preserve"> por</w:t>
+              <w:t xml:space="preserve"> consulta de serviços cadastrados por</w:t>
             </w:r>
             <w:r>
               <w:rPr>
@@ -389,6 +389,15 @@
         </w:rPr>
         <w:t>Requisitos Não Funcionais</w:t>
       </w:r>
+      <w:r>
+        <w:rPr>
+          <w:i/>
+          <w:iCs/>
+          <w:sz w:val="28"/>
+          <w:szCs w:val="28"/>
+        </w:rPr>
+        <w:t>:</w:t>
+      </w:r>
     </w:p>
     <w:p>
       <w:pPr>
@@ -846,21 +855,7 @@
                 <w:sz w:val="28"/>
                 <w:szCs w:val="28"/>
               </w:rPr>
-              <w:t xml:space="preserve">Só haverá </w:t>
-            </w:r>
-            <w:r>
-              <w:rPr>
-                <w:sz w:val="28"/>
-                <w:szCs w:val="28"/>
-              </w:rPr>
-              <w:t>disponibilização</w:t>
-            </w:r>
-            <w:r>
-              <w:rPr>
-                <w:sz w:val="28"/>
-                <w:szCs w:val="28"/>
-              </w:rPr>
-              <w:t xml:space="preserve"> de avaliação de ambos atores, prestador e contratante, após confirmação de consumação de </w:t>
+              <w:t xml:space="preserve">Só haverá disponibilização de avaliação de ambos atores, prestador e contratante, após confirmação de consumação de </w:t>
             </w:r>
             <w:r>
               <w:rPr>
@@ -999,6 +994,17 @@
         </w:rPr>
         <w:t>Regras de Negócio</w:t>
       </w:r>
+      <w:r>
+        <w:rPr>
+          <w:i/>
+          <w:iCs/>
+          <w:sz w:val="28"/>
+          <w:szCs w:val="28"/>
+        </w:rPr>
+        <w:t>:</w:t>
+      </w:r>
+      <w:bookmarkStart w:id="0" w:name="_GoBack"/>
+      <w:bookmarkEnd w:id="0"/>
     </w:p>
     <w:p>
       <w:pPr>

</xml_diff>